<commit_message>
Inserindo documento Especeficações de Requisitos v1.1
</commit_message>
<xml_diff>
--- a/EspecificacaoDeRequisitos.docx
+++ b/EspecificacaoDeRequisitos.docx
@@ -575,7 +575,10 @@
         </w:numPr>
       </w:pPr>
       <w:r>
-        <w:t>O módulo Web poderá ser instalado com auxílio de uma equipe de implantação</w:t>
+        <w:t>O módulo Web poderá ser instalado com auxí</w:t>
+      </w:r>
+      <w:r>
+        <w:t>lio de uma equipe de implantação</w:t>
       </w:r>
     </w:p>
     <w:p>
@@ -583,11 +586,10 @@
         <w:pStyle w:val="Ttulo1"/>
       </w:pPr>
       <w:r>
-        <w:br w:type="page"/>
-      </w:r>
-      <w:r>
-        <w:lastRenderedPageBreak/>
-        <w:t>Interfaces do Sistema</w:t>
+        <w:t>I</w:t>
+      </w:r>
+      <w:r>
+        <w:t>nterfaces do Sistema</w:t>
       </w:r>
     </w:p>
     <w:p>
@@ -831,7 +833,11 @@
     </w:p>
     <w:p>
       <w:r>
-        <w:t>Não foram levantadas interfaces de comunicação específicas para o sistema, a não ser interfaces de rede e de internet conhecidas.</w:t>
+        <w:t xml:space="preserve">Não foram levantadas interfaces de comunicação específicas para o sistema, a não ser interfaces de rede e de internet </w:t>
+      </w:r>
+      <w:r>
+        <w:lastRenderedPageBreak/>
+        <w:t>conhecidas.</w:t>
       </w:r>
     </w:p>
     <w:p>
@@ -841,7 +847,9 @@
     </w:p>
     <w:p>
       <w:pPr>
-        <w:pStyle w:val="Ttulo1"/>
+        <w:tabs>
+          <w:tab w:val="left" w:pos="2085"/>
+        </w:tabs>
         <w:sectPr>
           <w:headerReference w:type="default" r:id="rId7"/>
           <w:footerReference w:type="default" r:id="rId8"/>
@@ -850,17 +858,22 @@
           <w:cols w:space="720"/>
         </w:sectPr>
       </w:pPr>
+      <w:bookmarkStart w:id="6" w:name="_GoBack"/>
+      <w:bookmarkEnd w:id="6"/>
+      <w:r>
+        <w:tab/>
+      </w:r>
     </w:p>
     <w:p>
       <w:pPr>
         <w:pStyle w:val="Ttulo1"/>
       </w:pPr>
-      <w:bookmarkStart w:id="6" w:name="_Toc492960765"/>
+      <w:bookmarkStart w:id="7" w:name="_Toc492960765"/>
       <w:r>
         <w:lastRenderedPageBreak/>
         <w:t>Restrições do Sistema</w:t>
       </w:r>
-      <w:bookmarkEnd w:id="6"/>
+      <w:bookmarkEnd w:id="7"/>
     </w:p>
     <w:p>
       <w:r>
@@ -879,11 +892,11 @@
       <w:pPr>
         <w:pStyle w:val="Ttulo2"/>
       </w:pPr>
-      <w:bookmarkStart w:id="7" w:name="_Toc492960774"/>
+      <w:bookmarkStart w:id="8" w:name="_Toc492960774"/>
       <w:r>
         <w:t>Requisitos de Licenciamento</w:t>
       </w:r>
-      <w:bookmarkEnd w:id="7"/>
+      <w:bookmarkEnd w:id="8"/>
     </w:p>
     <w:p>
       <w:r>
@@ -894,11 +907,11 @@
       <w:pPr>
         <w:pStyle w:val="Ttulo2"/>
       </w:pPr>
-      <w:bookmarkStart w:id="8" w:name="_Toc492960775"/>
+      <w:bookmarkStart w:id="9" w:name="_Toc492960775"/>
       <w:r>
         <w:t>Notas Legais, de Copyright entre Outras</w:t>
       </w:r>
-      <w:bookmarkEnd w:id="8"/>
+      <w:bookmarkEnd w:id="9"/>
     </w:p>
     <w:p>
       <w:r>
@@ -909,8 +922,6 @@
       <w:pPr>
         <w:pStyle w:val="Ttulo1"/>
       </w:pPr>
-      <w:bookmarkStart w:id="9" w:name="_GoBack"/>
-      <w:bookmarkEnd w:id="9"/>
       <w:r>
         <w:t>Documentação do Sistema</w:t>
       </w:r>
@@ -1212,21 +1223,11 @@
           <w:r>
             <w:t xml:space="preserve">Especificação de </w:t>
           </w:r>
-          <w:r>
-            <w:fldChar w:fldCharType="begin"/>
-          </w:r>
-          <w:r>
-            <w:instrText xml:space="preserve"> TITLE  \* MERGEFORMAT </w:instrText>
-          </w:r>
-          <w:r>
-            <w:fldChar w:fldCharType="separate"/>
-          </w:r>
-          <w:r>
-            <w:t>Requisitos do Sistema</w:t>
-          </w:r>
-          <w:r>
-            <w:fldChar w:fldCharType="end"/>
-          </w:r>
+          <w:fldSimple w:instr=" TITLE  \* MERGEFORMAT ">
+            <w:r>
+              <w:t>Requisitos do Sistema</w:t>
+            </w:r>
+          </w:fldSimple>
         </w:p>
       </w:tc>
       <w:tc>
@@ -1235,7 +1236,13 @@
         </w:tcPr>
         <w:p>
           <w:r>
-            <w:t xml:space="preserve">  Data:  13/03/2017</w:t>
+            <w:t xml:space="preserve">  Data:  </w:t>
+          </w:r>
+          <w:r>
+            <w:t>21</w:t>
+          </w:r>
+          <w:r>
+            <w:t>/03/2017</w:t>
           </w:r>
         </w:p>
       </w:tc>
@@ -1272,14 +1279,14 @@
         <v:path o:extrusionok="f" gradientshapeok="t" o:connecttype="rect"/>
         <o:lock v:ext="edit" aspectratio="t"/>
       </v:shapetype>
-      <v:shape id="_x0000_i1052" type="#_x0000_t75" style="width:29.4pt;height:27.6pt" o:bullet="t">
+      <v:shape id="_x0000_i1032" type="#_x0000_t75" style="width:29.25pt;height:27.75pt" o:bullet="t">
         <v:imagedata r:id="rId1" o:title="clip_image001"/>
       </v:shape>
     </w:pict>
   </w:numPicBullet>
   <w:numPicBullet w:numPicBulletId="1">
     <w:pict>
-      <v:shape id="_x0000_i1053" type="#_x0000_t75" style="width:30.6pt;height:30pt" o:bullet="t">
+      <v:shape id="_x0000_i1033" type="#_x0000_t75" style="width:30.75pt;height:30pt" o:bullet="t">
         <v:imagedata r:id="rId2" o:title="clip_image002"/>
       </v:shape>
     </w:pict>

</xml_diff>